<commit_message>
Agregado PDF de Guia ABPro 2 de Seguridad
</commit_message>
<xml_diff>
--- a/trabajos.inacap.2019/Seguridad y auditoria informática/Unidad 2/Problematica Unidad 2.docx
+++ b/trabajos.inacap.2019/Seguridad y auditoria informática/Unidad 2/Problematica Unidad 2.docx
@@ -1,6 +1,6 @@
 
 <file path=word/document.xml><?xml version="1.0" encoding="utf-8"?>
-<w:document xmlns:wpc="http://schemas.microsoft.com/office/word/2010/wordprocessingCanvas" xmlns:mc="http://schemas.openxmlformats.org/markup-compatibility/2006" xmlns:o="urn:schemas-microsoft-com:office:office" xmlns:r="http://schemas.openxmlformats.org/officeDocument/2006/relationships" xmlns:m="http://schemas.openxmlformats.org/officeDocument/2006/math" xmlns:v="urn:schemas-microsoft-com:vml" xmlns:wp14="http://schemas.microsoft.com/office/word/2010/wordprocessingDrawing" xmlns:wp="http://schemas.openxmlformats.org/drawingml/2006/wordprocessingDrawing" xmlns:w10="urn:schemas-microsoft-com:office:word" xmlns:w="http://schemas.openxmlformats.org/wordprocessingml/2006/main" xmlns:w14="http://schemas.microsoft.com/office/word/2010/wordml" xmlns:w15="http://schemas.microsoft.com/office/word/2012/wordml" xmlns:wpg="http://schemas.microsoft.com/office/word/2010/wordprocessingGroup" xmlns:wpi="http://schemas.microsoft.com/office/word/2010/wordprocessingInk" xmlns:wne="http://schemas.microsoft.com/office/word/2006/wordml" xmlns:wps="http://schemas.microsoft.com/office/word/2010/wordprocessingShape" mc:Ignorable="w14 w15 wp14">
+<w:document xmlns:wpc="http://schemas.microsoft.com/office/word/2010/wordprocessingCanvas" xmlns:cx="http://schemas.microsoft.com/office/drawing/2014/chartex" xmlns:cx1="http://schemas.microsoft.com/office/drawing/2015/9/8/chartex" xmlns:cx2="http://schemas.microsoft.com/office/drawing/2015/10/21/chartex" xmlns:cx3="http://schemas.microsoft.com/office/drawing/2016/5/9/chartex" xmlns:cx4="http://schemas.microsoft.com/office/drawing/2016/5/10/chartex" xmlns:cx5="http://schemas.microsoft.com/office/drawing/2016/5/11/chartex" xmlns:cx6="http://schemas.microsoft.com/office/drawing/2016/5/12/chartex" xmlns:cx7="http://schemas.microsoft.com/office/drawing/2016/5/13/chartex" xmlns:cx8="http://schemas.microsoft.com/office/drawing/2016/5/14/chartex" xmlns:mc="http://schemas.openxmlformats.org/markup-compatibility/2006" xmlns:aink="http://schemas.microsoft.com/office/drawing/2016/ink" xmlns:am3d="http://schemas.microsoft.com/office/drawing/2017/model3d" xmlns:o="urn:schemas-microsoft-com:office:office" xmlns:r="http://schemas.openxmlformats.org/officeDocument/2006/relationships" xmlns:m="http://schemas.openxmlformats.org/officeDocument/2006/math" xmlns:v="urn:schemas-microsoft-com:vml" xmlns:wp14="http://schemas.microsoft.com/office/word/2010/wordprocessingDrawing" xmlns:wp="http://schemas.openxmlformats.org/drawingml/2006/wordprocessingDrawing" xmlns:w10="urn:schemas-microsoft-com:office:word" xmlns:w="http://schemas.openxmlformats.org/wordprocessingml/2006/main" xmlns:w14="http://schemas.microsoft.com/office/word/2010/wordml" xmlns:w15="http://schemas.microsoft.com/office/word/2012/wordml" xmlns:w16cid="http://schemas.microsoft.com/office/word/2016/wordml/cid" xmlns:w16se="http://schemas.microsoft.com/office/word/2015/wordml/symex" xmlns:wpg="http://schemas.microsoft.com/office/word/2010/wordprocessingGroup" xmlns:wpi="http://schemas.microsoft.com/office/word/2010/wordprocessingInk" xmlns:wne="http://schemas.microsoft.com/office/word/2006/wordml" xmlns:wps="http://schemas.microsoft.com/office/word/2010/wordprocessingShape" mc:Ignorable="w14 w15 w16se w16cid wp14">
   <w:body>
     <w:p>
       <w:pPr>
@@ -495,11 +495,7 @@
           </mc:Choice>
           <mc:Fallback>
             <w:pict>
-              <v:shapetype w14:anchorId="2D03947C" id="_x0000_t202" coordsize="21600,21600" o:spt="202" path="m,l,21600r21600,l21600,xe">
-                <v:stroke joinstyle="miter"/>
-                <v:path gradientshapeok="t" o:connecttype="rect"/>
-              </v:shapetype>
-              <v:shape id="_x0000_s1027" type="#_x0000_t202" style="position:absolute;margin-left:6.35pt;margin-top:536.85pt;width:465.65pt;height:54pt;z-index:251660288;visibility:visible;mso-wrap-style:square;mso-width-percent:0;mso-height-percent:0;mso-wrap-distance-left:9pt;mso-wrap-distance-top:0;mso-wrap-distance-right:9pt;mso-wrap-distance-bottom:0;mso-position-horizontal:absolute;mso-position-horizontal-relative:margin;mso-position-vertical:absolute;mso-position-vertical-relative:text;mso-width-percent:0;mso-height-percent:0;mso-width-relative:margin;mso-height-relative:margin;v-text-anchor:top" o:gfxdata="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" filled="f" stroked="f">
+              <v:shape w14:anchorId="2D03947C" id="_x0000_s1027" type="#_x0000_t202" style="position:absolute;margin-left:6.35pt;margin-top:536.85pt;width:465.65pt;height:54pt;z-index:251660288;visibility:visible;mso-wrap-style:square;mso-width-percent:0;mso-height-percent:0;mso-wrap-distance-left:9pt;mso-wrap-distance-top:0;mso-wrap-distance-right:9pt;mso-wrap-distance-bottom:0;mso-position-horizontal:absolute;mso-position-horizontal-relative:margin;mso-position-vertical:absolute;mso-position-vertical-relative:text;mso-width-percent:0;mso-height-percent:0;mso-width-relative:margin;mso-height-relative:margin;v-text-anchor:top" o:gfxdata="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" filled="f" stroked="f">
                 <v:textbox>
                   <w:txbxContent>
                     <w:p>
@@ -590,7 +586,6 @@
           <w:sz w:val="28"/>
         </w:rPr>
       </w:pPr>
-      <w:bookmarkStart w:id="0" w:name="_GoBack"/>
       <w:r>
         <w:rPr>
           <w:b/>
@@ -607,7 +602,6 @@
         <w:t xml:space="preserve"> UNIDAD 2</w:t>
       </w:r>
     </w:p>
-    <w:bookmarkEnd w:id="0"/>
     <w:p>
       <w:pPr>
         <w:pStyle w:val="Estilo4"/>
@@ -1154,6 +1148,7 @@
         </w:rPr>
       </w:pPr>
     </w:p>
+    <w:bookmarkStart w:id="0" w:name="_GoBack"/>
     <w:p>
       <w:pPr>
         <w:pStyle w:val="Prrafodelista"/>
@@ -1174,7 +1169,7 @@
           <w:sz w:val="24"/>
           <w:lang w:val="es-ES" w:eastAsia="es-ES"/>
         </w:rPr>
-        <w:object w:dxaOrig="1323" w:dyaOrig="849" w14:anchorId="34C7EF0F">
+        <w:object w:dxaOrig="1534" w:dyaOrig="997" w14:anchorId="34C7EF0F">
           <v:shapetype id="_x0000_t75" coordsize="21600,21600" o:spt="75" o:preferrelative="t" path="m@4@5l@4@11@9@11@9@5xe" filled="f" stroked="f">
             <v:stroke joinstyle="miter"/>
             <v:formulas>
@@ -1194,12 +1189,13 @@
             <v:path o:extrusionok="f" gradientshapeok="t" o:connecttype="rect"/>
             <o:lock v:ext="edit" aspectratio="t"/>
           </v:shapetype>
-          <v:shape id="_x0000_i1025" type="#_x0000_t75" style="width:66pt;height:42.75pt" o:ole="">
+          <v:shape id="_x0000_i1030" type="#_x0000_t75" style="width:76.5pt;height:50.25pt" o:ole="">
             <v:imagedata r:id="rId11" o:title=""/>
           </v:shape>
-          <o:OLEObject Type="Embed" ProgID="AcroExch.Document.7" ShapeID="_x0000_i1025" DrawAspect="Icon" ObjectID="_1610984214" r:id="rId12"/>
+          <o:OLEObject Type="Embed" ProgID="AcroExch.Document.DC" ShapeID="_x0000_i1030" DrawAspect="Icon" ObjectID="_1617546346" r:id="rId12"/>
         </w:object>
       </w:r>
+      <w:bookmarkEnd w:id="0"/>
     </w:p>
     <w:p>
       <w:pPr>
@@ -1276,7 +1272,7 @@
           <v:shape id="_x0000_i1026" type="#_x0000_t75" style="width:66pt;height:42.75pt" o:ole="">
             <v:imagedata r:id="rId13" o:title=""/>
           </v:shape>
-          <o:OLEObject Type="Embed" ProgID="Package" ShapeID="_x0000_i1026" DrawAspect="Icon" ObjectID="_1610984215" r:id="rId14"/>
+          <o:OLEObject Type="Embed" ProgID="Package" ShapeID="_x0000_i1026" DrawAspect="Icon" ObjectID="_1617546347" r:id="rId14"/>
         </w:object>
       </w:r>
     </w:p>
@@ -1906,7 +1902,7 @@
 </file>
 
 <file path=word/endnotes.xml><?xml version="1.0" encoding="utf-8"?>
-<w:endnotes xmlns:wpc="http://schemas.microsoft.com/office/word/2010/wordprocessingCanvas" xmlns:mc="http://schemas.openxmlformats.org/markup-compatibility/2006" xmlns:o="urn:schemas-microsoft-com:office:office" xmlns:r="http://schemas.openxmlformats.org/officeDocument/2006/relationships" xmlns:m="http://schemas.openxmlformats.org/officeDocument/2006/math" xmlns:v="urn:schemas-microsoft-com:vml" xmlns:wp14="http://schemas.microsoft.com/office/word/2010/wordprocessingDrawing" xmlns:wp="http://schemas.openxmlformats.org/drawingml/2006/wordprocessingDrawing" xmlns:w10="urn:schemas-microsoft-com:office:word" xmlns:w="http://schemas.openxmlformats.org/wordprocessingml/2006/main" xmlns:w14="http://schemas.microsoft.com/office/word/2010/wordml" xmlns:w15="http://schemas.microsoft.com/office/word/2012/wordml" xmlns:wpg="http://schemas.microsoft.com/office/word/2010/wordprocessingGroup" xmlns:wpi="http://schemas.microsoft.com/office/word/2010/wordprocessingInk" xmlns:wne="http://schemas.microsoft.com/office/word/2006/wordml" xmlns:wps="http://schemas.microsoft.com/office/word/2010/wordprocessingShape" mc:Ignorable="w14 w15 wp14">
+<w:endnotes xmlns:wpc="http://schemas.microsoft.com/office/word/2010/wordprocessingCanvas" xmlns:cx="http://schemas.microsoft.com/office/drawing/2014/chartex" xmlns:cx1="http://schemas.microsoft.com/office/drawing/2015/9/8/chartex" xmlns:cx2="http://schemas.microsoft.com/office/drawing/2015/10/21/chartex" xmlns:cx3="http://schemas.microsoft.com/office/drawing/2016/5/9/chartex" xmlns:cx4="http://schemas.microsoft.com/office/drawing/2016/5/10/chartex" xmlns:cx5="http://schemas.microsoft.com/office/drawing/2016/5/11/chartex" xmlns:cx6="http://schemas.microsoft.com/office/drawing/2016/5/12/chartex" xmlns:cx7="http://schemas.microsoft.com/office/drawing/2016/5/13/chartex" xmlns:cx8="http://schemas.microsoft.com/office/drawing/2016/5/14/chartex" xmlns:mc="http://schemas.openxmlformats.org/markup-compatibility/2006" xmlns:aink="http://schemas.microsoft.com/office/drawing/2016/ink" xmlns:am3d="http://schemas.microsoft.com/office/drawing/2017/model3d" xmlns:o="urn:schemas-microsoft-com:office:office" xmlns:r="http://schemas.openxmlformats.org/officeDocument/2006/relationships" xmlns:m="http://schemas.openxmlformats.org/officeDocument/2006/math" xmlns:v="urn:schemas-microsoft-com:vml" xmlns:wp14="http://schemas.microsoft.com/office/word/2010/wordprocessingDrawing" xmlns:wp="http://schemas.openxmlformats.org/drawingml/2006/wordprocessingDrawing" xmlns:w10="urn:schemas-microsoft-com:office:word" xmlns:w="http://schemas.openxmlformats.org/wordprocessingml/2006/main" xmlns:w14="http://schemas.microsoft.com/office/word/2010/wordml" xmlns:w15="http://schemas.microsoft.com/office/word/2012/wordml" xmlns:w16cid="http://schemas.microsoft.com/office/word/2016/wordml/cid" xmlns:w16se="http://schemas.microsoft.com/office/word/2015/wordml/symex" xmlns:wpg="http://schemas.microsoft.com/office/word/2010/wordprocessingGroup" xmlns:wpi="http://schemas.microsoft.com/office/word/2010/wordprocessingInk" xmlns:wne="http://schemas.microsoft.com/office/word/2006/wordml" xmlns:wps="http://schemas.microsoft.com/office/word/2010/wordprocessingShape" mc:Ignorable="w14 w15 w16se w16cid wp14">
   <w:endnote w:type="separator" w:id="-1">
     <w:p>
       <w:pPr>
@@ -1931,7 +1927,7 @@
 </file>
 
 <file path=word/footer1.xml><?xml version="1.0" encoding="utf-8"?>
-<w:ftr xmlns:wpc="http://schemas.microsoft.com/office/word/2010/wordprocessingCanvas" xmlns:mc="http://schemas.openxmlformats.org/markup-compatibility/2006" xmlns:o="urn:schemas-microsoft-com:office:office" xmlns:r="http://schemas.openxmlformats.org/officeDocument/2006/relationships" xmlns:m="http://schemas.openxmlformats.org/officeDocument/2006/math" xmlns:v="urn:schemas-microsoft-com:vml" xmlns:wp14="http://schemas.microsoft.com/office/word/2010/wordprocessingDrawing" xmlns:wp="http://schemas.openxmlformats.org/drawingml/2006/wordprocessingDrawing" xmlns:w10="urn:schemas-microsoft-com:office:word" xmlns:w="http://schemas.openxmlformats.org/wordprocessingml/2006/main" xmlns:w14="http://schemas.microsoft.com/office/word/2010/wordml" xmlns:w15="http://schemas.microsoft.com/office/word/2012/wordml" xmlns:wpg="http://schemas.microsoft.com/office/word/2010/wordprocessingGroup" xmlns:wpi="http://schemas.microsoft.com/office/word/2010/wordprocessingInk" xmlns:wne="http://schemas.microsoft.com/office/word/2006/wordml" xmlns:wps="http://schemas.microsoft.com/office/word/2010/wordprocessingShape" mc:Ignorable="w14 w15 wp14">
+<w:ftr xmlns:wpc="http://schemas.microsoft.com/office/word/2010/wordprocessingCanvas" xmlns:cx="http://schemas.microsoft.com/office/drawing/2014/chartex" xmlns:cx1="http://schemas.microsoft.com/office/drawing/2015/9/8/chartex" xmlns:cx2="http://schemas.microsoft.com/office/drawing/2015/10/21/chartex" xmlns:cx3="http://schemas.microsoft.com/office/drawing/2016/5/9/chartex" xmlns:cx4="http://schemas.microsoft.com/office/drawing/2016/5/10/chartex" xmlns:cx5="http://schemas.microsoft.com/office/drawing/2016/5/11/chartex" xmlns:cx6="http://schemas.microsoft.com/office/drawing/2016/5/12/chartex" xmlns:cx7="http://schemas.microsoft.com/office/drawing/2016/5/13/chartex" xmlns:cx8="http://schemas.microsoft.com/office/drawing/2016/5/14/chartex" xmlns:mc="http://schemas.openxmlformats.org/markup-compatibility/2006" xmlns:aink="http://schemas.microsoft.com/office/drawing/2016/ink" xmlns:am3d="http://schemas.microsoft.com/office/drawing/2017/model3d" xmlns:o="urn:schemas-microsoft-com:office:office" xmlns:r="http://schemas.openxmlformats.org/officeDocument/2006/relationships" xmlns:m="http://schemas.openxmlformats.org/officeDocument/2006/math" xmlns:v="urn:schemas-microsoft-com:vml" xmlns:wp14="http://schemas.microsoft.com/office/word/2010/wordprocessingDrawing" xmlns:wp="http://schemas.openxmlformats.org/drawingml/2006/wordprocessingDrawing" xmlns:w10="urn:schemas-microsoft-com:office:word" xmlns:w="http://schemas.openxmlformats.org/wordprocessingml/2006/main" xmlns:w14="http://schemas.microsoft.com/office/word/2010/wordml" xmlns:w15="http://schemas.microsoft.com/office/word/2012/wordml" xmlns:w16cid="http://schemas.microsoft.com/office/word/2016/wordml/cid" xmlns:w16se="http://schemas.microsoft.com/office/word/2015/wordml/symex" xmlns:wpg="http://schemas.microsoft.com/office/word/2010/wordprocessingGroup" xmlns:wpi="http://schemas.microsoft.com/office/word/2010/wordprocessingInk" xmlns:wne="http://schemas.microsoft.com/office/word/2006/wordml" xmlns:wps="http://schemas.microsoft.com/office/word/2010/wordprocessingShape" mc:Ignorable="w14 w15 w16se w16cid wp14">
   <w:p>
     <w:pPr>
       <w:pStyle w:val="Piedepgina"/>
@@ -1963,7 +1959,6 @@
           <w:docPartUnique/>
         </w:docPartObj>
       </w:sdtPr>
-      <w:sdtEndPr/>
       <w:sdtContent>
         <w:r>
           <w:fldChar w:fldCharType="begin"/>
@@ -2060,7 +2055,7 @@
             </wp:anchor>
           </w:drawing>
         </mc:Choice>
-        <mc:Fallback xmlns:cx="http://schemas.microsoft.com/office/drawing/2014/chartex" xmlns:cx1="http://schemas.microsoft.com/office/drawing/2015/9/8/chartex" xmlns:cx2="http://schemas.microsoft.com/office/drawing/2015/10/21/chartex" xmlns:cx3="http://schemas.microsoft.com/office/drawing/2016/5/9/chartex" xmlns:cx4="http://schemas.microsoft.com/office/drawing/2016/5/10/chartex" xmlns:cx5="http://schemas.microsoft.com/office/drawing/2016/5/11/chartex" xmlns:cx6="http://schemas.microsoft.com/office/drawing/2016/5/12/chartex" xmlns:cx7="http://schemas.microsoft.com/office/drawing/2016/5/13/chartex" xmlns:cx8="http://schemas.microsoft.com/office/drawing/2016/5/14/chartex" xmlns:aink="http://schemas.microsoft.com/office/drawing/2016/ink" xmlns:am3d="http://schemas.microsoft.com/office/drawing/2017/model3d" xmlns:w16cid="http://schemas.microsoft.com/office/word/2016/wordml/cid" xmlns:w16se="http://schemas.microsoft.com/office/word/2015/wordml/symex">
+        <mc:Fallback>
           <w:pict>
             <v:rect w14:anchorId="155C34EB" id="18 Rectángulo" o:spid="_x0000_s1026" style="position:absolute;margin-left:0;margin-top:18pt;width:612.45pt;height:21.45pt;z-index:251667456;visibility:visible;mso-wrap-style:square;mso-width-percent:0;mso-height-percent:0;mso-wrap-distance-left:9pt;mso-wrap-distance-top:0;mso-wrap-distance-right:9pt;mso-wrap-distance-bottom:0;mso-position-horizontal:left;mso-position-horizontal-relative:page;mso-position-vertical:absolute;mso-position-vertical-relative:text;mso-width-percent:0;mso-height-percent:0;mso-width-relative:margin;mso-height-relative:margin;v-text-anchor:middle" o:gfxdata="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" fillcolor="#e30513" stroked="f" strokeweight="1pt">
               <w10:wrap anchorx="page"/>
@@ -2074,7 +2069,7 @@
 </file>
 
 <file path=word/footer2.xml><?xml version="1.0" encoding="utf-8"?>
-<w:ftr xmlns:wpc="http://schemas.microsoft.com/office/word/2010/wordprocessingCanvas" xmlns:mc="http://schemas.openxmlformats.org/markup-compatibility/2006" xmlns:o="urn:schemas-microsoft-com:office:office" xmlns:r="http://schemas.openxmlformats.org/officeDocument/2006/relationships" xmlns:m="http://schemas.openxmlformats.org/officeDocument/2006/math" xmlns:v="urn:schemas-microsoft-com:vml" xmlns:wp14="http://schemas.microsoft.com/office/word/2010/wordprocessingDrawing" xmlns:wp="http://schemas.openxmlformats.org/drawingml/2006/wordprocessingDrawing" xmlns:w10="urn:schemas-microsoft-com:office:word" xmlns:w="http://schemas.openxmlformats.org/wordprocessingml/2006/main" xmlns:w14="http://schemas.microsoft.com/office/word/2010/wordml" xmlns:w15="http://schemas.microsoft.com/office/word/2012/wordml" xmlns:wpg="http://schemas.microsoft.com/office/word/2010/wordprocessingGroup" xmlns:wpi="http://schemas.microsoft.com/office/word/2010/wordprocessingInk" xmlns:wne="http://schemas.microsoft.com/office/word/2006/wordml" xmlns:wps="http://schemas.microsoft.com/office/word/2010/wordprocessingShape" mc:Ignorable="w14 w15 wp14">
+<w:ftr xmlns:wpc="http://schemas.microsoft.com/office/word/2010/wordprocessingCanvas" xmlns:cx="http://schemas.microsoft.com/office/drawing/2014/chartex" xmlns:cx1="http://schemas.microsoft.com/office/drawing/2015/9/8/chartex" xmlns:cx2="http://schemas.microsoft.com/office/drawing/2015/10/21/chartex" xmlns:cx3="http://schemas.microsoft.com/office/drawing/2016/5/9/chartex" xmlns:cx4="http://schemas.microsoft.com/office/drawing/2016/5/10/chartex" xmlns:cx5="http://schemas.microsoft.com/office/drawing/2016/5/11/chartex" xmlns:cx6="http://schemas.microsoft.com/office/drawing/2016/5/12/chartex" xmlns:cx7="http://schemas.microsoft.com/office/drawing/2016/5/13/chartex" xmlns:cx8="http://schemas.microsoft.com/office/drawing/2016/5/14/chartex" xmlns:mc="http://schemas.openxmlformats.org/markup-compatibility/2006" xmlns:aink="http://schemas.microsoft.com/office/drawing/2016/ink" xmlns:am3d="http://schemas.microsoft.com/office/drawing/2017/model3d" xmlns:o="urn:schemas-microsoft-com:office:office" xmlns:r="http://schemas.openxmlformats.org/officeDocument/2006/relationships" xmlns:m="http://schemas.openxmlformats.org/officeDocument/2006/math" xmlns:v="urn:schemas-microsoft-com:vml" xmlns:wp14="http://schemas.microsoft.com/office/word/2010/wordprocessingDrawing" xmlns:wp="http://schemas.openxmlformats.org/drawingml/2006/wordprocessingDrawing" xmlns:w10="urn:schemas-microsoft-com:office:word" xmlns:w="http://schemas.openxmlformats.org/wordprocessingml/2006/main" xmlns:w14="http://schemas.microsoft.com/office/word/2010/wordml" xmlns:w15="http://schemas.microsoft.com/office/word/2012/wordml" xmlns:w16cid="http://schemas.microsoft.com/office/word/2016/wordml/cid" xmlns:w16se="http://schemas.microsoft.com/office/word/2015/wordml/symex" xmlns:wpg="http://schemas.microsoft.com/office/word/2010/wordprocessingGroup" xmlns:wpi="http://schemas.microsoft.com/office/word/2010/wordprocessingInk" xmlns:wne="http://schemas.microsoft.com/office/word/2006/wordml" xmlns:wps="http://schemas.microsoft.com/office/word/2010/wordprocessingShape" mc:Ignorable="w14 w15 w16se w16cid wp14">
   <w:p>
     <w:pPr>
       <w:pStyle w:val="Piedepgina"/>
@@ -2149,7 +2144,7 @@
 </file>
 
 <file path=word/footnotes.xml><?xml version="1.0" encoding="utf-8"?>
-<w:footnotes xmlns:wpc="http://schemas.microsoft.com/office/word/2010/wordprocessingCanvas" xmlns:mc="http://schemas.openxmlformats.org/markup-compatibility/2006" xmlns:o="urn:schemas-microsoft-com:office:office" xmlns:r="http://schemas.openxmlformats.org/officeDocument/2006/relationships" xmlns:m="http://schemas.openxmlformats.org/officeDocument/2006/math" xmlns:v="urn:schemas-microsoft-com:vml" xmlns:wp14="http://schemas.microsoft.com/office/word/2010/wordprocessingDrawing" xmlns:wp="http://schemas.openxmlformats.org/drawingml/2006/wordprocessingDrawing" xmlns:w10="urn:schemas-microsoft-com:office:word" xmlns:w="http://schemas.openxmlformats.org/wordprocessingml/2006/main" xmlns:w14="http://schemas.microsoft.com/office/word/2010/wordml" xmlns:w15="http://schemas.microsoft.com/office/word/2012/wordml" xmlns:wpg="http://schemas.microsoft.com/office/word/2010/wordprocessingGroup" xmlns:wpi="http://schemas.microsoft.com/office/word/2010/wordprocessingInk" xmlns:wne="http://schemas.microsoft.com/office/word/2006/wordml" xmlns:wps="http://schemas.microsoft.com/office/word/2010/wordprocessingShape" mc:Ignorable="w14 w15 wp14">
+<w:footnotes xmlns:wpc="http://schemas.microsoft.com/office/word/2010/wordprocessingCanvas" xmlns:cx="http://schemas.microsoft.com/office/drawing/2014/chartex" xmlns:cx1="http://schemas.microsoft.com/office/drawing/2015/9/8/chartex" xmlns:cx2="http://schemas.microsoft.com/office/drawing/2015/10/21/chartex" xmlns:cx3="http://schemas.microsoft.com/office/drawing/2016/5/9/chartex" xmlns:cx4="http://schemas.microsoft.com/office/drawing/2016/5/10/chartex" xmlns:cx5="http://schemas.microsoft.com/office/drawing/2016/5/11/chartex" xmlns:cx6="http://schemas.microsoft.com/office/drawing/2016/5/12/chartex" xmlns:cx7="http://schemas.microsoft.com/office/drawing/2016/5/13/chartex" xmlns:cx8="http://schemas.microsoft.com/office/drawing/2016/5/14/chartex" xmlns:mc="http://schemas.openxmlformats.org/markup-compatibility/2006" xmlns:aink="http://schemas.microsoft.com/office/drawing/2016/ink" xmlns:am3d="http://schemas.microsoft.com/office/drawing/2017/model3d" xmlns:o="urn:schemas-microsoft-com:office:office" xmlns:r="http://schemas.openxmlformats.org/officeDocument/2006/relationships" xmlns:m="http://schemas.openxmlformats.org/officeDocument/2006/math" xmlns:v="urn:schemas-microsoft-com:vml" xmlns:wp14="http://schemas.microsoft.com/office/word/2010/wordprocessingDrawing" xmlns:wp="http://schemas.openxmlformats.org/drawingml/2006/wordprocessingDrawing" xmlns:w10="urn:schemas-microsoft-com:office:word" xmlns:w="http://schemas.openxmlformats.org/wordprocessingml/2006/main" xmlns:w14="http://schemas.microsoft.com/office/word/2010/wordml" xmlns:w15="http://schemas.microsoft.com/office/word/2012/wordml" xmlns:w16cid="http://schemas.microsoft.com/office/word/2016/wordml/cid" xmlns:w16se="http://schemas.microsoft.com/office/word/2015/wordml/symex" xmlns:wpg="http://schemas.microsoft.com/office/word/2010/wordprocessingGroup" xmlns:wpi="http://schemas.microsoft.com/office/word/2010/wordprocessingInk" xmlns:wne="http://schemas.microsoft.com/office/word/2006/wordml" xmlns:wps="http://schemas.microsoft.com/office/word/2010/wordprocessingShape" mc:Ignorable="w14 w15 w16se w16cid wp14">
   <w:footnote w:type="separator" w:id="-1">
     <w:p>
       <w:pPr>
@@ -2174,7 +2169,7 @@
 </file>
 
 <file path=word/header1.xml><?xml version="1.0" encoding="utf-8"?>
-<w:hdr xmlns:wpc="http://schemas.microsoft.com/office/word/2010/wordprocessingCanvas" xmlns:mc="http://schemas.openxmlformats.org/markup-compatibility/2006" xmlns:o="urn:schemas-microsoft-com:office:office" xmlns:r="http://schemas.openxmlformats.org/officeDocument/2006/relationships" xmlns:m="http://schemas.openxmlformats.org/officeDocument/2006/math" xmlns:v="urn:schemas-microsoft-com:vml" xmlns:wp14="http://schemas.microsoft.com/office/word/2010/wordprocessingDrawing" xmlns:wp="http://schemas.openxmlformats.org/drawingml/2006/wordprocessingDrawing" xmlns:w10="urn:schemas-microsoft-com:office:word" xmlns:w="http://schemas.openxmlformats.org/wordprocessingml/2006/main" xmlns:w14="http://schemas.microsoft.com/office/word/2010/wordml" xmlns:w15="http://schemas.microsoft.com/office/word/2012/wordml" xmlns:wpg="http://schemas.microsoft.com/office/word/2010/wordprocessingGroup" xmlns:wpi="http://schemas.microsoft.com/office/word/2010/wordprocessingInk" xmlns:wne="http://schemas.microsoft.com/office/word/2006/wordml" xmlns:wps="http://schemas.microsoft.com/office/word/2010/wordprocessingShape" mc:Ignorable="w14 w15 wp14">
+<w:hdr xmlns:wpc="http://schemas.microsoft.com/office/word/2010/wordprocessingCanvas" xmlns:cx="http://schemas.microsoft.com/office/drawing/2014/chartex" xmlns:cx1="http://schemas.microsoft.com/office/drawing/2015/9/8/chartex" xmlns:cx2="http://schemas.microsoft.com/office/drawing/2015/10/21/chartex" xmlns:cx3="http://schemas.microsoft.com/office/drawing/2016/5/9/chartex" xmlns:cx4="http://schemas.microsoft.com/office/drawing/2016/5/10/chartex" xmlns:cx5="http://schemas.microsoft.com/office/drawing/2016/5/11/chartex" xmlns:cx6="http://schemas.microsoft.com/office/drawing/2016/5/12/chartex" xmlns:cx7="http://schemas.microsoft.com/office/drawing/2016/5/13/chartex" xmlns:cx8="http://schemas.microsoft.com/office/drawing/2016/5/14/chartex" xmlns:mc="http://schemas.openxmlformats.org/markup-compatibility/2006" xmlns:aink="http://schemas.microsoft.com/office/drawing/2016/ink" xmlns:am3d="http://schemas.microsoft.com/office/drawing/2017/model3d" xmlns:o="urn:schemas-microsoft-com:office:office" xmlns:r="http://schemas.openxmlformats.org/officeDocument/2006/relationships" xmlns:m="http://schemas.openxmlformats.org/officeDocument/2006/math" xmlns:v="urn:schemas-microsoft-com:vml" xmlns:wp14="http://schemas.microsoft.com/office/word/2010/wordprocessingDrawing" xmlns:wp="http://schemas.openxmlformats.org/drawingml/2006/wordprocessingDrawing" xmlns:w10="urn:schemas-microsoft-com:office:word" xmlns:w="http://schemas.openxmlformats.org/wordprocessingml/2006/main" xmlns:w14="http://schemas.microsoft.com/office/word/2010/wordml" xmlns:w15="http://schemas.microsoft.com/office/word/2012/wordml" xmlns:w16cid="http://schemas.microsoft.com/office/word/2016/wordml/cid" xmlns:w16se="http://schemas.microsoft.com/office/word/2015/wordml/symex" xmlns:wpg="http://schemas.microsoft.com/office/word/2010/wordprocessingGroup" xmlns:wpi="http://schemas.microsoft.com/office/word/2010/wordprocessingInk" xmlns:wne="http://schemas.microsoft.com/office/word/2006/wordml" xmlns:wps="http://schemas.microsoft.com/office/word/2010/wordprocessingShape" mc:Ignorable="w14 w15 w16se w16cid wp14">
   <w:p>
     <w:pPr>
       <w:pStyle w:val="Encabezado"/>
@@ -2251,7 +2246,7 @@
 </file>
 
 <file path=word/header2.xml><?xml version="1.0" encoding="utf-8"?>
-<w:hdr xmlns:wpc="http://schemas.microsoft.com/office/word/2010/wordprocessingCanvas" xmlns:mc="http://schemas.openxmlformats.org/markup-compatibility/2006" xmlns:o="urn:schemas-microsoft-com:office:office" xmlns:r="http://schemas.openxmlformats.org/officeDocument/2006/relationships" xmlns:m="http://schemas.openxmlformats.org/officeDocument/2006/math" xmlns:v="urn:schemas-microsoft-com:vml" xmlns:wp14="http://schemas.microsoft.com/office/word/2010/wordprocessingDrawing" xmlns:wp="http://schemas.openxmlformats.org/drawingml/2006/wordprocessingDrawing" xmlns:w10="urn:schemas-microsoft-com:office:word" xmlns:w="http://schemas.openxmlformats.org/wordprocessingml/2006/main" xmlns:w14="http://schemas.microsoft.com/office/word/2010/wordml" xmlns:w15="http://schemas.microsoft.com/office/word/2012/wordml" xmlns:wpg="http://schemas.microsoft.com/office/word/2010/wordprocessingGroup" xmlns:wpi="http://schemas.microsoft.com/office/word/2010/wordprocessingInk" xmlns:wne="http://schemas.microsoft.com/office/word/2006/wordml" xmlns:wps="http://schemas.microsoft.com/office/word/2010/wordprocessingShape" mc:Ignorable="w14 w15 wp14">
+<w:hdr xmlns:wpc="http://schemas.microsoft.com/office/word/2010/wordprocessingCanvas" xmlns:cx="http://schemas.microsoft.com/office/drawing/2014/chartex" xmlns:cx1="http://schemas.microsoft.com/office/drawing/2015/9/8/chartex" xmlns:cx2="http://schemas.microsoft.com/office/drawing/2015/10/21/chartex" xmlns:cx3="http://schemas.microsoft.com/office/drawing/2016/5/9/chartex" xmlns:cx4="http://schemas.microsoft.com/office/drawing/2016/5/10/chartex" xmlns:cx5="http://schemas.microsoft.com/office/drawing/2016/5/11/chartex" xmlns:cx6="http://schemas.microsoft.com/office/drawing/2016/5/12/chartex" xmlns:cx7="http://schemas.microsoft.com/office/drawing/2016/5/13/chartex" xmlns:cx8="http://schemas.microsoft.com/office/drawing/2016/5/14/chartex" xmlns:mc="http://schemas.openxmlformats.org/markup-compatibility/2006" xmlns:aink="http://schemas.microsoft.com/office/drawing/2016/ink" xmlns:am3d="http://schemas.microsoft.com/office/drawing/2017/model3d" xmlns:o="urn:schemas-microsoft-com:office:office" xmlns:r="http://schemas.openxmlformats.org/officeDocument/2006/relationships" xmlns:m="http://schemas.openxmlformats.org/officeDocument/2006/math" xmlns:v="urn:schemas-microsoft-com:vml" xmlns:wp14="http://schemas.microsoft.com/office/word/2010/wordprocessingDrawing" xmlns:wp="http://schemas.openxmlformats.org/drawingml/2006/wordprocessingDrawing" xmlns:w10="urn:schemas-microsoft-com:office:word" xmlns:w="http://schemas.openxmlformats.org/wordprocessingml/2006/main" xmlns:w14="http://schemas.microsoft.com/office/word/2010/wordml" xmlns:w15="http://schemas.microsoft.com/office/word/2012/wordml" xmlns:w16cid="http://schemas.microsoft.com/office/word/2016/wordml/cid" xmlns:w16se="http://schemas.microsoft.com/office/word/2015/wordml/symex" xmlns:wpg="http://schemas.microsoft.com/office/word/2010/wordprocessingGroup" xmlns:wpi="http://schemas.microsoft.com/office/word/2010/wordprocessingInk" xmlns:wne="http://schemas.microsoft.com/office/word/2006/wordml" xmlns:wps="http://schemas.microsoft.com/office/word/2010/wordprocessingShape" mc:Ignorable="w14 w15 w16se w16cid wp14">
   <w:p>
     <w:pPr>
       <w:pStyle w:val="Encabezado"/>
@@ -5253,24 +5248,24 @@
         </mc:Choice>
         <mc:Fallback>
           <w:pict>
-            <v:group w14:anchorId="2D039491" id="Grupo 145" o:spid="_x0000_s1028" style="position:absolute;margin-left:.4pt;margin-top:5.85pt;width:567.8pt;height:119.55pt;z-index:-251654144;mso-position-horizontal-relative:page;mso-position-vertical-relative:page" coordorigin="441,444" coordsize="11356,2391" o:gfxdata="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">
-              <v:group id="Group 13" o:spid="_x0000_s1029" style="position:absolute;left:9765;top:454;width:2021;height:266" coordorigin="9765,454" coordsize="2021,266" o:gfxdata="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">
-                <v:shape id="Freeform 14" o:spid="_x0000_s1030" style="position:absolute;left:9765;top:454;width:2021;height:266;visibility:visible;mso-wrap-style:square;v-text-anchor:top" coordsize="2021,266" o:gfxdata="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" path="m,266r2021,l2021,,,,,266e" fillcolor="#ed1c24" stroked="f">
+            <v:group w14:anchorId="2D039491" id="Grupo 145" o:spid="_x0000_s1028" style="position:absolute;margin-left:.4pt;margin-top:5.85pt;width:567.8pt;height:119.55pt;z-index:-251654144;mso-position-horizontal-relative:page;mso-position-vertical-relative:page" coordorigin="441,444" coordsize="11356,2391" o:gfxdata="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">
+              <v:group id="Group 13" o:spid="_x0000_s1029" style="position:absolute;left:9765;top:454;width:2021;height:266" coordorigin="9765,454" coordsize="2021,266" o:gfxdata="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">
+                <v:shape id="Freeform 14" o:spid="_x0000_s1030" style="position:absolute;left:9765;top:454;width:2021;height:266;visibility:visible;mso-wrap-style:square;v-text-anchor:top" coordsize="2021,266" o:gfxdata="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" path="m,266r2021,l2021,,,,,266e" fillcolor="#ed1c24" stroked="f">
                   <v:path arrowok="t" o:connecttype="custom" o:connectlocs="0,720;2021,720;2021,454;0,454;0,720" o:connectangles="0,0,0,0,0"/>
                 </v:shape>
               </v:group>
-              <v:group id="Group 15" o:spid="_x0000_s1031" style="position:absolute;left:3658;top:454;width:6107;height:266" coordorigin="3658,454" coordsize="6107,266" o:gfxdata="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">
-                <v:shape id="Freeform 16" o:spid="_x0000_s1032" style="position:absolute;left:3658;top:454;width:6107;height:266;visibility:visible;mso-wrap-style:square;v-text-anchor:top" coordsize="6107,266" o:gfxdata="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" path="m,266r6107,l6107,,,,,266xe" fillcolor="#939598" stroked="f">
+              <v:group id="Group 15" o:spid="_x0000_s1031" style="position:absolute;left:3658;top:454;width:6107;height:266" coordorigin="3658,454" coordsize="6107,266" o:gfxdata="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">
+                <v:shape id="Freeform 16" o:spid="_x0000_s1032" style="position:absolute;left:3658;top:454;width:6107;height:266;visibility:visible;mso-wrap-style:square;v-text-anchor:top" coordsize="6107,266" o:gfxdata="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" path="m,266r6107,l6107,,,,,266xe" fillcolor="#939598" stroked="f">
                   <v:path arrowok="t" o:connecttype="custom" o:connectlocs="0,720;6107,720;6107,454;0,454;0,720" o:connectangles="0,0,0,0,0"/>
                 </v:shape>
               </v:group>
-              <v:group id="Group 17" o:spid="_x0000_s1033" style="position:absolute;left:451;top:454;width:841;height:266" coordorigin="451,454" coordsize="841,266" o:gfxdata="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">
-                <v:shape id="Freeform 18" o:spid="_x0000_s1034" style="position:absolute;left:451;top:454;width:841;height:266;visibility:visible;mso-wrap-style:square;v-text-anchor:top" coordsize="841,266" o:gfxdata="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" path="m,266r840,l840,,,,,266xe" fillcolor="#939598" stroked="f">
+              <v:group id="Group 17" o:spid="_x0000_s1033" style="position:absolute;left:451;top:454;width:841;height:266" coordorigin="451,454" coordsize="841,266" o:gfxdata="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">
+                <v:shape id="Freeform 18" o:spid="_x0000_s1034" style="position:absolute;left:451;top:454;width:841;height:266;visibility:visible;mso-wrap-style:square;v-text-anchor:top" coordsize="841,266" o:gfxdata="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" path="m,266r840,l840,,,,,266xe" fillcolor="#939598" stroked="f">
                   <v:path arrowok="t" o:connecttype="custom" o:connectlocs="0,720;840,720;840,454;0,454;0,720" o:connectangles="0,0,0,0,0"/>
                 </v:shape>
               </v:group>
-              <v:group id="Group 19" o:spid="_x0000_s1035" style="position:absolute;left:1291;top:454;width:2366;height:2371" coordorigin="1291,454" coordsize="2366,2371" o:gfxdata="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">
-                <v:shape id="Freeform 20" o:spid="_x0000_s1036" style="position:absolute;left:1291;top:454;width:2366;height:2371;visibility:visible;mso-wrap-style:square;v-text-anchor:top" coordsize="2366,2371" o:spt="100" o:gfxdata="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" adj="-11796480,,5400" path="m,2370r2367,l2367,,,,,2370e" fillcolor="#ed1c24" stroked="f">
+              <v:group id="Group 19" o:spid="_x0000_s1035" style="position:absolute;left:1291;top:454;width:2366;height:2371" coordorigin="1291,454" coordsize="2366,2371" o:gfxdata="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">
+                <v:shape id="Freeform 20" o:spid="_x0000_s1036" style="position:absolute;left:1291;top:454;width:2366;height:2371;visibility:visible;mso-wrap-style:square;v-text-anchor:top" coordsize="2366,2371" o:spt="100" o:gfxdata="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" adj="-11796480,,5400" path="m,2370r2367,l2367,,,,,2370e" fillcolor="#ed1c24" stroked="f">
                   <v:stroke joinstyle="round"/>
                   <v:formulas/>
                   <v:path arrowok="t" o:connecttype="custom" o:connectlocs="0,2824;2367,2824;2367,454;0,454;0,2824" o:connectangles="0,0,0,0,0" textboxrect="0,0,2366,2371"/>
@@ -5302,62 +5297,62 @@
                   </v:textbox>
                 </v:shape>
               </v:group>
-              <v:group id="Group 21" o:spid="_x0000_s1037" style="position:absolute;left:1625;top:2043;width:357;height:358" coordorigin="1625,2043" coordsize="357,358" o:gfxdata="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">
-                <v:shape id="Freeform 22" o:spid="_x0000_s1038" style="position:absolute;left:1625;top:2043;width:357;height:358;visibility:visible;mso-wrap-style:square;v-text-anchor:top" coordsize="357,358" o:gfxdata="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" path="m358,l,,,358r241,l241,129r117,l358,e" stroked="f">
+              <v:group id="Group 21" o:spid="_x0000_s1037" style="position:absolute;left:1625;top:2043;width:357;height:358" coordorigin="1625,2043" coordsize="357,358" o:gfxdata="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">
+                <v:shape id="Freeform 22" o:spid="_x0000_s1038" style="position:absolute;left:1625;top:2043;width:357;height:358;visibility:visible;mso-wrap-style:square;v-text-anchor:top" coordsize="357,358" o:gfxdata="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" path="m358,l,,,358r241,l241,129r117,l358,e" stroked="f">
                   <v:path arrowok="t" o:connecttype="custom" o:connectlocs="358,2043;0,2043;0,2401;241,2401;241,2172;358,2172;358,2043" o:connectangles="0,0,0,0,0,0,0"/>
                 </v:shape>
-                <v:shape id="Freeform 23" o:spid="_x0000_s1039" style="position:absolute;left:1625;top:2043;width:357;height:358;visibility:visible;mso-wrap-style:square;v-text-anchor:top" coordsize="357,358" o:gfxdata="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" path="m358,129r-60,l298,358r60,l358,129e" stroked="f">
+                <v:shape id="Freeform 23" o:spid="_x0000_s1039" style="position:absolute;left:1625;top:2043;width:357;height:358;visibility:visible;mso-wrap-style:square;v-text-anchor:top" coordsize="357,358" o:gfxdata="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" path="m358,129r-60,l298,358r60,l358,129e" stroked="f">
                   <v:path arrowok="t" o:connecttype="custom" o:connectlocs="358,2172;298,2172;298,2401;358,2401;358,2172" o:connectangles="0,0,0,0,0"/>
                 </v:shape>
               </v:group>
-              <v:group id="Group 24" o:spid="_x0000_s1040" style="position:absolute;left:2043;top:2171;width:211;height:231" coordorigin="2043,2171" coordsize="211,231" o:gfxdata="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">
-                <v:shape id="Freeform 25" o:spid="_x0000_s1041" style="position:absolute;left:2043;top:2171;width:211;height:231;visibility:visible;mso-wrap-style:square;v-text-anchor:top" coordsize="211,231" o:gfxdata="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" path="m125,l,,,230r60,1l60,51r151,l161,1,125,e" stroked="f">
+              <v:group id="Group 24" o:spid="_x0000_s1040" style="position:absolute;left:2043;top:2171;width:211;height:231" coordorigin="2043,2171" coordsize="211,231" o:gfxdata="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">
+                <v:shape id="Freeform 25" o:spid="_x0000_s1041" style="position:absolute;left:2043;top:2171;width:211;height:231;visibility:visible;mso-wrap-style:square;v-text-anchor:top" coordsize="211,231" o:gfxdata="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" path="m125,l,,,230r60,1l60,51r151,l161,1,125,e" stroked="f">
                   <v:path arrowok="t" o:connecttype="custom" o:connectlocs="125,2171;0,2171;0,2401;60,2402;60,2222;211,2222;161,2172;125,2171" o:connectangles="0,0,0,0,0,0,0,0"/>
                 </v:shape>
-                <v:shape id="Freeform 26" o:spid="_x0000_s1042" style="position:absolute;left:2043;top:2171;width:211;height:231;visibility:visible;mso-wrap-style:square;v-text-anchor:top" coordsize="211,231" o:gfxdata="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" path="m211,51r-64,l147,73r2,157l211,230r,-149l211,51e" stroked="f">
+                <v:shape id="Freeform 26" o:spid="_x0000_s1042" style="position:absolute;left:2043;top:2171;width:211;height:231;visibility:visible;mso-wrap-style:square;v-text-anchor:top" coordsize="211,231" o:gfxdata="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" path="m211,51r-64,l147,73r2,157l211,230r,-149l211,51e" stroked="f">
                   <v:path arrowok="t" o:connecttype="custom" o:connectlocs="211,2222;147,2222;147,2244;149,2401;211,2401;211,2252;211,2222" o:connectangles="0,0,0,0,0,0,0"/>
                 </v:shape>
               </v:group>
-              <v:group id="Group 27" o:spid="_x0000_s1043" style="position:absolute;left:2295;top:2173;width:230;height:228" coordorigin="2295,2173" coordsize="230,228" o:gfxdata="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">
-                <v:shape id="Freeform 28" o:spid="_x0000_s1044" style="position:absolute;left:2295;top:2173;width:230;height:228;visibility:visible;mso-wrap-style:square;v-text-anchor:top" coordsize="230,228" o:gfxdata="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" path="m15,r,45l130,45r28,l168,57r2,32l65,89,32,91,14,96,5,110,1,136,,183r4,22l13,217r24,7l230,228r,-42l60,186r2,-17l61,154r,-18l80,134r150,l230,72,216,8,153,,15,e" stroked="f">
+              <v:group id="Group 27" o:spid="_x0000_s1043" style="position:absolute;left:2295;top:2173;width:230;height:228" coordorigin="2295,2173" coordsize="230,228" o:gfxdata="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">
+                <v:shape id="Freeform 28" o:spid="_x0000_s1044" style="position:absolute;left:2295;top:2173;width:230;height:228;visibility:visible;mso-wrap-style:square;v-text-anchor:top" coordsize="230,228" o:gfxdata="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" path="m15,r,45l130,45r28,l168,57r2,32l65,89,32,91,14,96,5,110,1,136,,183r4,22l13,217r24,7l230,228r,-42l60,186r2,-17l61,154r,-18l80,134r150,l230,72,216,8,153,,15,e" stroked="f">
                   <v:path arrowok="t" o:connecttype="custom" o:connectlocs="15,2173;15,2218;130,2218;158,2218;168,2230;170,2262;65,2262;32,2264;14,2269;5,2283;1,2309;0,2356;4,2378;13,2390;37,2397;230,2401;230,2359;60,2359;62,2342;61,2327;61,2309;80,2307;230,2307;230,2245;216,2181;153,2173;15,2173" o:connectangles="0,0,0,0,0,0,0,0,0,0,0,0,0,0,0,0,0,0,0,0,0,0,0,0,0,0,0"/>
                 </v:shape>
-                <v:shape id="Freeform 29" o:spid="_x0000_s1045" style="position:absolute;left:2295;top:2173;width:230;height:228;visibility:visible;mso-wrap-style:square;v-text-anchor:top" coordsize="230,228" o:gfxdata="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" path="m84,185r-24,1l230,186r,-1l169,185r-85,e" stroked="f">
+                <v:shape id="Freeform 29" o:spid="_x0000_s1045" style="position:absolute;left:2295;top:2173;width:230;height:228;visibility:visible;mso-wrap-style:square;v-text-anchor:top" coordsize="230,228" o:gfxdata="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" path="m84,185r-24,1l230,186r,-1l169,185r-85,e" stroked="f">
                   <v:path arrowok="t" o:connecttype="custom" o:connectlocs="84,2358;60,2359;230,2359;230,2358;169,2358;84,2358" o:connectangles="0,0,0,0,0,0"/>
                 </v:shape>
-                <v:shape id="Freeform 30" o:spid="_x0000_s1046" style="position:absolute;left:2295;top:2173;width:230;height:228;visibility:visible;mso-wrap-style:square;v-text-anchor:top" coordsize="230,228" o:gfxdata="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" path="m230,134r-150,l169,135r,50l230,185r,-51e" stroked="f">
+                <v:shape id="Freeform 30" o:spid="_x0000_s1046" style="position:absolute;left:2295;top:2173;width:230;height:228;visibility:visible;mso-wrap-style:square;v-text-anchor:top" coordsize="230,228" o:gfxdata="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" path="m230,134r-150,l169,135r,50l230,185r,-51e" stroked="f">
                   <v:path arrowok="t" o:connecttype="custom" o:connectlocs="230,2307;80,2307;169,2308;169,2358;230,2358;230,2307" o:connectangles="0,0,0,0,0,0"/>
                 </v:shape>
               </v:group>
-              <v:group id="Group 31" o:spid="_x0000_s1047" style="position:absolute;left:2565;top:2173;width:203;height:230" coordorigin="2565,2173" coordsize="203,230" o:gfxdata="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">
-                <v:shape id="Freeform 32" o:spid="_x0000_s1048" style="position:absolute;left:2565;top:2173;width:203;height:230;visibility:visible;mso-wrap-style:square;v-text-anchor:top" coordsize="203,230" o:gfxdata="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" path="m203,l104,,69,1,10,36,2,101,,124r,12l2,144r7,30l52,227r58,3l203,229r,-49l117,180,85,177,69,170,65,153r1,-53l67,71,75,58,97,52,203,49,203,e" stroked="f">
+              <v:group id="Group 31" o:spid="_x0000_s1047" style="position:absolute;left:2565;top:2173;width:203;height:230" coordorigin="2565,2173" coordsize="203,230" o:gfxdata="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">
+                <v:shape id="Freeform 32" o:spid="_x0000_s1048" style="position:absolute;left:2565;top:2173;width:203;height:230;visibility:visible;mso-wrap-style:square;v-text-anchor:top" coordsize="203,230" o:gfxdata="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" path="m203,l104,,69,1,10,36,2,101,,124r,12l2,144r7,30l52,227r58,3l203,229r,-49l117,180,85,177,69,170,65,153r1,-53l67,71,75,58,97,52,203,49,203,e" stroked="f">
                   <v:path arrowok="t" o:connecttype="custom" o:connectlocs="203,2173;104,2173;69,2174;10,2209;2,2274;0,2297;0,2309;2,2317;9,2347;52,2400;110,2403;203,2402;203,2353;117,2353;85,2350;69,2343;65,2326;66,2273;67,2244;75,2231;97,2225;203,2222;203,2173" o:connectangles="0,0,0,0,0,0,0,0,0,0,0,0,0,0,0,0,0,0,0,0,0,0,0"/>
                 </v:shape>
-                <v:shape id="Freeform 33" o:spid="_x0000_s1049" style="position:absolute;left:2565;top:2173;width:203;height:230;visibility:visible;mso-wrap-style:square;v-text-anchor:top" coordsize="203,230" o:gfxdata="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" path="m203,180r-86,l203,180e" stroked="f">
+                <v:shape id="Freeform 33" o:spid="_x0000_s1049" style="position:absolute;left:2565;top:2173;width:203;height:230;visibility:visible;mso-wrap-style:square;v-text-anchor:top" coordsize="203,230" o:gfxdata="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" path="m203,180r-86,l203,180e" stroked="f">
                   <v:path arrowok="t" o:connecttype="custom" o:connectlocs="203,2353;117,2353;203,2353;203,2353" o:connectangles="0,0,0,0"/>
                 </v:shape>
               </v:group>
-              <v:group id="Group 34" o:spid="_x0000_s1050" style="position:absolute;left:2801;top:2172;width:230;height:228" coordorigin="2801,2172" coordsize="230,228" o:gfxdata="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">
-                <v:shape id="Freeform 35" o:spid="_x0000_s1051" style="position:absolute;left:2801;top:2172;width:230;height:228;visibility:visible;mso-wrap-style:square;v-text-anchor:top" coordsize="230,228" o:gfxdata="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" path="m14,r,45l129,45r28,1l167,58r2,32l64,90,31,91,13,96,5,110,1,136,,183r3,23l13,217r23,8l230,228r,-42l60,186r1,-17l61,154r,-18l80,135r150,l230,72,215,8,152,1,14,e" stroked="f">
+              <v:group id="Group 34" o:spid="_x0000_s1050" style="position:absolute;left:2801;top:2172;width:230;height:228" coordorigin="2801,2172" coordsize="230,228" o:gfxdata="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">
+                <v:shape id="Freeform 35" o:spid="_x0000_s1051" style="position:absolute;left:2801;top:2172;width:230;height:228;visibility:visible;mso-wrap-style:square;v-text-anchor:top" coordsize="230,228" o:gfxdata="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" path="m14,r,45l129,45r28,1l167,58r2,32l64,90,31,91,13,96,5,110,1,136,,183r3,23l13,217r23,8l230,228r,-42l60,186r1,-17l61,154r,-18l80,135r150,l230,72,215,8,152,1,14,e" stroked="f">
                   <v:path arrowok="t" o:connecttype="custom" o:connectlocs="14,2172;14,2217;129,2217;157,2218;167,2230;169,2262;64,2262;31,2263;13,2268;5,2282;1,2308;0,2355;3,2378;13,2389;36,2397;230,2400;230,2358;60,2358;61,2341;61,2326;61,2308;80,2307;230,2307;230,2244;215,2180;152,2173;14,2172" o:connectangles="0,0,0,0,0,0,0,0,0,0,0,0,0,0,0,0,0,0,0,0,0,0,0,0,0,0,0"/>
                 </v:shape>
-                <v:shape id="Freeform 36" o:spid="_x0000_s1052" style="position:absolute;left:2801;top:2172;width:230;height:228;visibility:visible;mso-wrap-style:square;v-text-anchor:top" coordsize="230,228" o:gfxdata="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" path="m83,185r-23,1l230,186r-62,l83,185e" stroked="f">
+                <v:shape id="Freeform 36" o:spid="_x0000_s1052" style="position:absolute;left:2801;top:2172;width:230;height:228;visibility:visible;mso-wrap-style:square;v-text-anchor:top" coordsize="230,228" o:gfxdata="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" path="m83,185r-23,1l230,186r-62,l83,185e" stroked="f">
                   <v:path arrowok="t" o:connecttype="custom" o:connectlocs="83,2357;60,2358;230,2358;230,2358;168,2358;83,2357" o:connectangles="0,0,0,0,0,0"/>
                 </v:shape>
-                <v:shape id="Freeform 37" o:spid="_x0000_s1053" style="position:absolute;left:2801;top:2172;width:230;height:228;visibility:visible;mso-wrap-style:square;v-text-anchor:top" coordsize="230,228" o:gfxdata="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" path="m230,135r-150,l168,135r,51l230,186r,-51e" stroked="f">
+                <v:shape id="Freeform 37" o:spid="_x0000_s1053" style="position:absolute;left:2801;top:2172;width:230;height:228;visibility:visible;mso-wrap-style:square;v-text-anchor:top" coordsize="230,228" o:gfxdata="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" path="m230,135r-150,l168,135r,51l230,186r,-51e" stroked="f">
                   <v:path arrowok="t" o:connecttype="custom" o:connectlocs="230,2307;80,2307;168,2307;168,2358;230,2358;230,2307" o:connectangles="0,0,0,0,0,0"/>
                 </v:shape>
               </v:group>
-              <v:group id="Group 38" o:spid="_x0000_s1054" style="position:absolute;left:3085;top:2173;width:229;height:327" coordorigin="3085,2173" coordsize="229,327" o:gfxdata="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">
-                <v:shape id="Freeform 39" o:spid="_x0000_s1055" style="position:absolute;left:3085;top:2173;width:229;height:327;visibility:visible;mso-wrap-style:square;v-text-anchor:top" coordsize="229,327" o:gfxdata="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" path="m,l,327r60,l60,227r71,l166,221r26,-13l209,190r6,-11l60,179,61,50,215,49,199,29,181,15,162,6,146,2,135,,,e" stroked="f">
+              <v:group id="Group 38" o:spid="_x0000_s1054" style="position:absolute;left:3085;top:2173;width:229;height:327" coordorigin="3085,2173" coordsize="229,327" o:gfxdata="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">
+                <v:shape id="Freeform 39" o:spid="_x0000_s1055" style="position:absolute;left:3085;top:2173;width:229;height:327;visibility:visible;mso-wrap-style:square;v-text-anchor:top" coordsize="229,327" o:gfxdata="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" path="m,l,327r60,l60,227r71,l166,221r26,-13l209,190r6,-11l60,179,61,50,215,49,199,29,181,15,162,6,146,2,135,,,e" stroked="f">
                   <v:path arrowok="t" o:connecttype="custom" o:connectlocs="0,2173;0,2500;60,2500;60,2400;131,2400;166,2394;192,2381;209,2363;215,2352;60,2352;61,2223;215,2222;199,2202;181,2188;162,2179;146,2175;135,2173;0,2173" o:connectangles="0,0,0,0,0,0,0,0,0,0,0,0,0,0,0,0,0,0"/>
                 </v:shape>
-                <v:shape id="Freeform 40" o:spid="_x0000_s1056" style="position:absolute;left:3085;top:2173;width:229;height:327;visibility:visible;mso-wrap-style:square;v-text-anchor:top" coordsize="229,327" o:gfxdata="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" path="m215,49r-92,l149,52r10,12l164,141r-2,22l147,173r-18,6l60,179r155,l220,169r6,-20l229,133r,-12l229,118,226,79,215,50r,-1e" stroked="f">
+                <v:shape id="Freeform 40" o:spid="_x0000_s1056" style="position:absolute;left:3085;top:2173;width:229;height:327;visibility:visible;mso-wrap-style:square;v-text-anchor:top" coordsize="229,327" o:gfxdata="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" path="m215,49r-92,l149,52r10,12l164,141r-2,22l147,173r-18,6l60,179r155,l220,169r6,-20l229,133r,-12l229,118,226,79,215,50r,-1e" stroked="f">
                   <v:path arrowok="t" o:connecttype="custom" o:connectlocs="215,2222;123,2222;149,2225;159,2237;164,2314;162,2336;147,2346;129,2352;60,2352;215,2352;220,2342;226,2322;229,2306;229,2294;229,2291;226,2252;215,2223;215,2222" o:connectangles="0,0,0,0,0,0,0,0,0,0,0,0,0,0,0,0,0,0"/>
                 </v:shape>
               </v:group>
-              <v:group id="Group 41" o:spid="_x0000_s1057" style="position:absolute;left:1470;top:1760;width:2037;height:2" coordorigin="1470,1760" coordsize="2037,2" o:gfxdata="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">
-                <v:shape id="Freeform 42" o:spid="_x0000_s1058" style="position:absolute;left:1470;top:1760;width:2037;height:2;visibility:visible;mso-wrap-style:square;v-text-anchor:top" coordsize="2037,2" o:gfxdata="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" path="m,l2037,e" filled="f" strokecolor="white" strokeweight=".30233mm">
+              <v:group id="Group 41" o:spid="_x0000_s1057" style="position:absolute;left:1470;top:1760;width:2037;height:2" coordorigin="1470,1760" coordsize="2037,2" o:gfxdata="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">
+                <v:shape id="Freeform 42" o:spid="_x0000_s1058" style="position:absolute;left:1470;top:1760;width:2037;height:2;visibility:visible;mso-wrap-style:square;v-text-anchor:top" coordsize="2037,2" o:gfxdata="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" path="m,l2037,e" filled="f" strokecolor="white" strokeweight=".30233mm">
                   <v:path arrowok="t" o:connecttype="custom" o:connectlocs="0,0;2037,0" o:connectangles="0,0"/>
                 </v:shape>
               </v:group>
@@ -5437,7 +5432,7 @@
 </file>
 
 <file path=word/numbering.xml><?xml version="1.0" encoding="utf-8"?>
-<w:numbering xmlns:wpc="http://schemas.microsoft.com/office/word/2010/wordprocessingCanvas" xmlns:mc="http://schemas.openxmlformats.org/markup-compatibility/2006" xmlns:o="urn:schemas-microsoft-com:office:office" xmlns:r="http://schemas.openxmlformats.org/officeDocument/2006/relationships" xmlns:m="http://schemas.openxmlformats.org/officeDocument/2006/math" xmlns:v="urn:schemas-microsoft-com:vml" xmlns:wp14="http://schemas.microsoft.com/office/word/2010/wordprocessingDrawing" xmlns:wp="http://schemas.openxmlformats.org/drawingml/2006/wordprocessingDrawing" xmlns:w10="urn:schemas-microsoft-com:office:word" xmlns:w="http://schemas.openxmlformats.org/wordprocessingml/2006/main" xmlns:w14="http://schemas.microsoft.com/office/word/2010/wordml" xmlns:w15="http://schemas.microsoft.com/office/word/2012/wordml" xmlns:wpg="http://schemas.microsoft.com/office/word/2010/wordprocessingGroup" xmlns:wpi="http://schemas.microsoft.com/office/word/2010/wordprocessingInk" xmlns:wne="http://schemas.microsoft.com/office/word/2006/wordml" xmlns:wps="http://schemas.microsoft.com/office/word/2010/wordprocessingShape" mc:Ignorable="w14 w15 wp14">
+<w:numbering xmlns:wpc="http://schemas.microsoft.com/office/word/2010/wordprocessingCanvas" xmlns:cx="http://schemas.microsoft.com/office/drawing/2014/chartex" xmlns:cx1="http://schemas.microsoft.com/office/drawing/2015/9/8/chartex" xmlns:cx2="http://schemas.microsoft.com/office/drawing/2015/10/21/chartex" xmlns:cx3="http://schemas.microsoft.com/office/drawing/2016/5/9/chartex" xmlns:cx4="http://schemas.microsoft.com/office/drawing/2016/5/10/chartex" xmlns:cx5="http://schemas.microsoft.com/office/drawing/2016/5/11/chartex" xmlns:cx6="http://schemas.microsoft.com/office/drawing/2016/5/12/chartex" xmlns:cx7="http://schemas.microsoft.com/office/drawing/2016/5/13/chartex" xmlns:cx8="http://schemas.microsoft.com/office/drawing/2016/5/14/chartex" xmlns:mc="http://schemas.openxmlformats.org/markup-compatibility/2006" xmlns:aink="http://schemas.microsoft.com/office/drawing/2016/ink" xmlns:am3d="http://schemas.microsoft.com/office/drawing/2017/model3d" xmlns:o="urn:schemas-microsoft-com:office:office" xmlns:r="http://schemas.openxmlformats.org/officeDocument/2006/relationships" xmlns:m="http://schemas.openxmlformats.org/officeDocument/2006/math" xmlns:v="urn:schemas-microsoft-com:vml" xmlns:wp14="http://schemas.microsoft.com/office/word/2010/wordprocessingDrawing" xmlns:wp="http://schemas.openxmlformats.org/drawingml/2006/wordprocessingDrawing" xmlns:w10="urn:schemas-microsoft-com:office:word" xmlns:w="http://schemas.openxmlformats.org/wordprocessingml/2006/main" xmlns:w14="http://schemas.microsoft.com/office/word/2010/wordml" xmlns:w15="http://schemas.microsoft.com/office/word/2012/wordml" xmlns:w16cid="http://schemas.microsoft.com/office/word/2016/wordml/cid" xmlns:w16se="http://schemas.microsoft.com/office/word/2015/wordml/symex" xmlns:wpg="http://schemas.microsoft.com/office/word/2010/wordprocessingGroup" xmlns:wpi="http://schemas.microsoft.com/office/word/2010/wordprocessingInk" xmlns:wne="http://schemas.microsoft.com/office/word/2006/wordml" xmlns:wps="http://schemas.microsoft.com/office/word/2010/wordprocessingShape" mc:Ignorable="w14 w15 w16se w16cid wp14">
   <w:abstractNum w:abstractNumId="0" w15:restartNumberingAfterBreak="0">
     <w:nsid w:val="098307C0"/>
     <w:multiLevelType w:val="hybridMultilevel"/>
@@ -9039,7 +9034,7 @@
 </file>
 
 <file path=word/styles.xml><?xml version="1.0" encoding="utf-8"?>
-<w:styles xmlns:mc="http://schemas.openxmlformats.org/markup-compatibility/2006" xmlns:r="http://schemas.openxmlformats.org/officeDocument/2006/relationships" xmlns:w="http://schemas.openxmlformats.org/wordprocessingml/2006/main" xmlns:w14="http://schemas.microsoft.com/office/word/2010/wordml" xmlns:w15="http://schemas.microsoft.com/office/word/2012/wordml" mc:Ignorable="w14 w15">
+<w:styles xmlns:mc="http://schemas.openxmlformats.org/markup-compatibility/2006" xmlns:r="http://schemas.openxmlformats.org/officeDocument/2006/relationships" xmlns:w="http://schemas.openxmlformats.org/wordprocessingml/2006/main" xmlns:w14="http://schemas.microsoft.com/office/word/2010/wordml" xmlns:w15="http://schemas.microsoft.com/office/word/2012/wordml" xmlns:w16cid="http://schemas.microsoft.com/office/word/2016/wordml/cid" xmlns:w16se="http://schemas.microsoft.com/office/word/2015/wordml/symex" mc:Ignorable="w14 w15 w16se w16cid">
   <w:docDefaults>
     <w:rPrDefault>
       <w:rPr>
@@ -9055,7 +9050,7 @@
       </w:pPr>
     </w:pPrDefault>
   </w:docDefaults>
-  <w:latentStyles w:defLockedState="0" w:defUIPriority="99" w:defSemiHidden="0" w:defUnhideWhenUsed="0" w:defQFormat="0" w:count="371">
+  <w:latentStyles w:defLockedState="0" w:defUIPriority="99" w:defSemiHidden="0" w:defUnhideWhenUsed="0" w:defQFormat="0" w:count="376">
     <w:lsdException w:name="Normal" w:uiPriority="0" w:qFormat="1"/>
     <w:lsdException w:name="heading 1" w:uiPriority="9" w:qFormat="1"/>
     <w:lsdException w:name="heading 2" w:semiHidden="1" w:uiPriority="9" w:unhideWhenUsed="1" w:qFormat="1"/>
@@ -9161,7 +9156,6 @@
     <w:lsdException w:name="HTML Sample" w:semiHidden="1" w:unhideWhenUsed="1"/>
     <w:lsdException w:name="HTML Typewriter" w:semiHidden="1" w:unhideWhenUsed="1"/>
     <w:lsdException w:name="HTML Variable" w:semiHidden="1" w:unhideWhenUsed="1"/>
-    <w:lsdException w:name="Normal Table" w:semiHidden="1" w:unhideWhenUsed="1"/>
     <w:lsdException w:name="annotation subject" w:semiHidden="1" w:unhideWhenUsed="1"/>
     <w:lsdException w:name="No List" w:semiHidden="1" w:unhideWhenUsed="1"/>
     <w:lsdException w:name="Outline List 1" w:semiHidden="1" w:unhideWhenUsed="1"/>
@@ -9204,11 +9198,8 @@
     <w:lsdException w:name="Table Contemporary" w:semiHidden="1" w:unhideWhenUsed="1"/>
     <w:lsdException w:name="Table Elegant" w:semiHidden="1" w:unhideWhenUsed="1"/>
     <w:lsdException w:name="Table Professional" w:semiHidden="1" w:unhideWhenUsed="1"/>
-    <w:lsdException w:name="Table Subtle 1" w:semiHidden="1" w:unhideWhenUsed="1"/>
     <w:lsdException w:name="Table Subtle 2" w:semiHidden="1" w:unhideWhenUsed="1"/>
     <w:lsdException w:name="Table Web 1" w:semiHidden="1" w:unhideWhenUsed="1"/>
-    <w:lsdException w:name="Table Web 2" w:semiHidden="1" w:unhideWhenUsed="1"/>
-    <w:lsdException w:name="Table Web 3" w:semiHidden="1" w:unhideWhenUsed="1"/>
     <w:lsdException w:name="Balloon Text" w:semiHidden="1" w:unhideWhenUsed="1"/>
     <w:lsdException w:name="Table Grid" w:uiPriority="39"/>
     <w:lsdException w:name="Table Theme" w:semiHidden="1" w:unhideWhenUsed="1"/>
@@ -9427,6 +9418,11 @@
     <w:lsdException w:name="List Table 5 Dark Accent 6" w:uiPriority="50"/>
     <w:lsdException w:name="List Table 6 Colorful Accent 6" w:uiPriority="51"/>
     <w:lsdException w:name="List Table 7 Colorful Accent 6" w:uiPriority="52"/>
+    <w:lsdException w:name="Mention" w:semiHidden="1" w:unhideWhenUsed="1"/>
+    <w:lsdException w:name="Smart Hyperlink" w:semiHidden="1" w:unhideWhenUsed="1"/>
+    <w:lsdException w:name="Hashtag" w:semiHidden="1" w:unhideWhenUsed="1"/>
+    <w:lsdException w:name="Unresolved Mention" w:semiHidden="1" w:unhideWhenUsed="1"/>
+    <w:lsdException w:name="Smart Link" w:semiHidden="1" w:unhideWhenUsed="1"/>
   </w:latentStyles>
   <w:style w:type="paragraph" w:default="1" w:styleId="Normal">
     <w:name w:val="Normal"/>
@@ -10601,6 +10597,21 @@
 </file>
 
 <file path=customXml/item1.xml><?xml version="1.0" encoding="utf-8"?>
+<?mso-contentType ?>
+<FormTemplates xmlns="http://schemas.microsoft.com/sharepoint/v3/contenttype/forms">
+  <Display>DocumentLibraryForm</Display>
+  <Edit>DocumentLibraryForm</Edit>
+  <New>DocumentLibraryForm</New>
+</FormTemplates>
+</file>
+
+<file path=customXml/item2.xml><?xml version="1.0" encoding="utf-8"?>
+<p:properties xmlns:p="http://schemas.microsoft.com/office/2006/metadata/properties" xmlns:xsi="http://www.w3.org/2001/XMLSchema-instance" xmlns:pc="http://schemas.microsoft.com/office/infopath/2007/PartnerControls">
+  <documentManagement/>
+</p:properties>
+</file>
+
+<file path=customXml/item3.xml><?xml version="1.0" encoding="utf-8"?>
 <ct:contentTypeSchema xmlns:ct="http://schemas.microsoft.com/office/2006/metadata/contentType" xmlns:ma="http://schemas.microsoft.com/office/2006/metadata/properties/metaAttributes" ct:_="" ma:_="" ma:contentTypeName="Documento" ma:contentTypeID="0x010100AF77FB05BCE9AB418F99A043CFE0526F" ma:contentTypeVersion="0" ma:contentTypeDescription="Crear nuevo documento." ma:contentTypeScope="" ma:versionID="244dfc1fa490640f8f769f359787fda0">
   <xsd:schema xmlns:xsd="http://www.w3.org/2001/XMLSchema" xmlns:xs="http://www.w3.org/2001/XMLSchema" xmlns:p="http://schemas.microsoft.com/office/2006/metadata/properties" targetNamespace="http://schemas.microsoft.com/office/2006/metadata/properties" ma:root="true" ma:fieldsID="3f6edc329ff236629c56e3b879b320d0">
     <xsd:element name="properties">
@@ -10714,27 +10725,16 @@
 </ct:contentTypeSchema>
 </file>
 
-<file path=customXml/item2.xml><?xml version="1.0" encoding="utf-8"?>
-<p:properties xmlns:p="http://schemas.microsoft.com/office/2006/metadata/properties" xmlns:xsi="http://www.w3.org/2001/XMLSchema-instance" xmlns:pc="http://schemas.microsoft.com/office/infopath/2007/PartnerControls">
-  <documentManagement/>
-</p:properties>
-</file>
-
-<file path=customXml/item3.xml><?xml version="1.0" encoding="utf-8"?>
-<?mso-contentType ?>
-<FormTemplates xmlns="http://schemas.microsoft.com/sharepoint/v3/contenttype/forms">
-  <Display>DocumentLibraryForm</Display>
-  <Edit>DocumentLibraryForm</Edit>
-  <New>DocumentLibraryForm</New>
-</FormTemplates>
-</file>
-
 <file path=customXml/item4.xml><?xml version="1.0" encoding="utf-8"?>
 <b:Sources xmlns:b="http://schemas.openxmlformats.org/officeDocument/2006/bibliography" xmlns="http://schemas.openxmlformats.org/officeDocument/2006/bibliography" SelectedStyle="\APASixthEditionOfficeOnline.xsl" StyleName="APA" Version="6"/>
 </file>
 
 <file path=customXml/itemProps1.xml><?xml version="1.0" encoding="utf-8"?>
-<ds:datastoreItem xmlns:ds="http://schemas.openxmlformats.org/officeDocument/2006/customXml" ds:itemID="{1163B180-0C92-4BAD-8C24-6E478DF07E18}"/>
+<ds:datastoreItem xmlns:ds="http://schemas.openxmlformats.org/officeDocument/2006/customXml" ds:itemID="{49709B3A-932F-4849-B873-2A1178BABAC3}">
+  <ds:schemaRefs>
+    <ds:schemaRef ds:uri="http://schemas.microsoft.com/sharepoint/v3/contenttype/forms"/>
+  </ds:schemaRefs>
+</ds:datastoreItem>
 </file>
 
 <file path=customXml/itemProps2.xml><?xml version="1.0" encoding="utf-8"?>
@@ -10747,15 +10747,23 @@
 </file>
 
 <file path=customXml/itemProps3.xml><?xml version="1.0" encoding="utf-8"?>
-<ds:datastoreItem xmlns:ds="http://schemas.openxmlformats.org/officeDocument/2006/customXml" ds:itemID="{49709B3A-932F-4849-B873-2A1178BABAC3}">
+<ds:datastoreItem xmlns:ds="http://schemas.openxmlformats.org/officeDocument/2006/customXml" ds:itemID="{1163B180-0C92-4BAD-8C24-6E478DF07E18}">
   <ds:schemaRefs>
-    <ds:schemaRef ds:uri="http://schemas.microsoft.com/sharepoint/v3/contenttype/forms"/>
+    <ds:schemaRef ds:uri="http://schemas.microsoft.com/office/2006/metadata/contentType"/>
+    <ds:schemaRef ds:uri="http://schemas.microsoft.com/office/2006/metadata/properties/metaAttributes"/>
+    <ds:schemaRef ds:uri="http://www.w3.org/2001/XMLSchema"/>
+    <ds:schemaRef ds:uri="http://schemas.microsoft.com/office/2006/metadata/properties"/>
+    <ds:schemaRef ds:uri="http://schemas.openxmlformats.org/package/2006/metadata/core-properties"/>
+    <ds:schemaRef ds:uri="http://purl.org/dc/elements/1.1/"/>
+    <ds:schemaRef ds:uri="http://purl.org/dc/terms/"/>
+    <ds:schemaRef ds:uri="http://schemas.microsoft.com/internal/obd"/>
+    <ds:schemaRef ds:uri="http://schemas.microsoft.com/office/infopath/2007/PartnerControls"/>
   </ds:schemaRefs>
 </ds:datastoreItem>
 </file>
 
 <file path=customXml/itemProps4.xml><?xml version="1.0" encoding="utf-8"?>
-<ds:datastoreItem xmlns:ds="http://schemas.openxmlformats.org/officeDocument/2006/customXml" ds:itemID="{E24D94C5-B929-433A-9680-BE77E61067E2}">
+<ds:datastoreItem xmlns:ds="http://schemas.openxmlformats.org/officeDocument/2006/customXml" ds:itemID="{0A287567-A625-403F-A26B-775B55458954}">
   <ds:schemaRefs>
     <ds:schemaRef ds:uri="http://schemas.openxmlformats.org/officeDocument/2006/bibliography"/>
   </ds:schemaRefs>

</xml_diff>